<commit_message>
[Garcon] - version 2.0 commit
</commit_message>
<xml_diff>
--- a/garcon/Docs/LIME Garcon.docx
+++ b/garcon/Docs/LIME Garcon.docx
@@ -16,13 +16,6 @@
         </w:rPr>
         <w:t>LIME Garcon</w:t>
       </w:r>
-      <w:r>
-        <w:rPr>
-          <w:sz w:val="54"/>
-          <w:lang w:val="en-US" w:eastAsia="sv-SE"/>
-        </w:rPr>
-        <w:t xml:space="preserve"> </w:t>
-      </w:r>
     </w:p>
     <w:p>
       <w:pPr>
@@ -121,6 +114,11 @@
     </w:p>
     <w:p>
       <w:pPr>
+        <w:pStyle w:val="ListParagraph"/>
+        <w:numPr>
+          <w:ilvl w:val="0"/>
+          <w:numId w:val="23"/>
+        </w:numPr>
         <w:rPr>
           <w:sz w:val="21"/>
           <w:szCs w:val="21"/>
@@ -154,6 +152,11 @@
     </w:p>
     <w:p>
       <w:pPr>
+        <w:pStyle w:val="ListParagraph"/>
+        <w:numPr>
+          <w:ilvl w:val="0"/>
+          <w:numId w:val="23"/>
+        </w:numPr>
         <w:rPr>
           <w:sz w:val="21"/>
           <w:szCs w:val="21"/>
@@ -166,21 +169,16 @@
           <w:szCs w:val="21"/>
           <w:lang w:val="en-US" w:eastAsia="sv-SE"/>
         </w:rPr>
-        <w:t>See</w:t>
-      </w:r>
-      <w:bookmarkStart w:id="0" w:name="_GoBack"/>
-      <w:bookmarkEnd w:id="0"/>
-      <w:r>
-        <w:rPr>
-          <w:sz w:val="21"/>
-          <w:szCs w:val="21"/>
-          <w:lang w:val="en-US" w:eastAsia="sv-SE"/>
-        </w:rPr>
-        <w:t xml:space="preserve"> setup below for configuration settings:</w:t>
+        <w:t>Create a new table “garconsettings” and configure according to information in the install folder “1. LISA …” with supplied icon.</w:t>
       </w:r>
     </w:p>
     <w:p>
       <w:pPr>
+        <w:pStyle w:val="ListParagraph"/>
+        <w:numPr>
+          <w:ilvl w:val="0"/>
+          <w:numId w:val="23"/>
+        </w:numPr>
         <w:rPr>
           <w:sz w:val="21"/>
           <w:szCs w:val="21"/>
@@ -193,83 +191,16 @@
           <w:szCs w:val="21"/>
           <w:lang w:val="en-US" w:eastAsia="sv-SE"/>
         </w:rPr>
-        <w:t>Create table “</w:t>
-      </w:r>
-      <w:r>
-        <w:rPr>
-          <w:sz w:val="21"/>
-          <w:szCs w:val="21"/>
-          <w:lang w:val="en-US" w:eastAsia="sv-SE"/>
-        </w:rPr>
-        <w:t>g</w:t>
-      </w:r>
-      <w:r>
-        <w:rPr>
-          <w:sz w:val="21"/>
-          <w:szCs w:val="21"/>
-          <w:lang w:val="en-US" w:eastAsia="sv-SE"/>
-        </w:rPr>
-        <w:t>arcon</w:t>
-      </w:r>
-      <w:r>
-        <w:rPr>
-          <w:sz w:val="21"/>
-          <w:szCs w:val="21"/>
-          <w:lang w:val="en-US" w:eastAsia="sv-SE"/>
-        </w:rPr>
-        <w:t>settings</w:t>
-      </w:r>
-      <w:r>
-        <w:rPr>
-          <w:sz w:val="21"/>
-          <w:szCs w:val="21"/>
-          <w:lang w:val="en-US" w:eastAsia="sv-SE"/>
-        </w:rPr>
-        <w:t xml:space="preserve">” with the </w:t>
-      </w:r>
-      <w:r>
-        <w:rPr>
-          <w:sz w:val="21"/>
-          <w:szCs w:val="21"/>
-          <w:lang w:val="en-US" w:eastAsia="sv-SE"/>
-        </w:rPr>
-        <w:t xml:space="preserve">necessary fields, see installation </w:t>
-      </w:r>
-      <w:r>
-        <w:rPr>
-          <w:sz w:val="21"/>
-          <w:szCs w:val="21"/>
-          <w:lang w:val="en-US" w:eastAsia="sv-SE"/>
-        </w:rPr>
-        <w:t>below</w:t>
-      </w:r>
-      <w:r>
-        <w:rPr>
-          <w:sz w:val="21"/>
-          <w:szCs w:val="21"/>
-          <w:lang w:val="en-US" w:eastAsia="sv-SE"/>
-        </w:rPr>
-        <w:t xml:space="preserve"> and put the icon “</w:t>
-      </w:r>
-      <w:r>
-        <w:rPr>
-          <w:sz w:val="21"/>
-          <w:szCs w:val="21"/>
-          <w:lang w:val="en-US" w:eastAsia="sv-SE"/>
-        </w:rPr>
-        <w:t>..\Install\</w:t>
-      </w:r>
-      <w:r>
-        <w:rPr>
-          <w:sz w:val="21"/>
-          <w:szCs w:val="21"/>
-          <w:lang w:val="en-US" w:eastAsia="sv-SE"/>
-        </w:rPr>
-        <w:t>filter_and_sort.ico” on it if you don’t want to use one of your own choice.</w:t>
+        <w:t>Copy/paste the supplied html-files from the folder “2. Actionpad resources” and configure your index.html</w:t>
       </w:r>
     </w:p>
     <w:p>
       <w:pPr>
+        <w:pStyle w:val="ListParagraph"/>
+        <w:numPr>
+          <w:ilvl w:val="0"/>
+          <w:numId w:val="23"/>
+        </w:numPr>
         <w:rPr>
           <w:sz w:val="21"/>
           <w:szCs w:val="21"/>
@@ -282,11 +213,16 @@
           <w:szCs w:val="21"/>
           <w:lang w:val="en-US" w:eastAsia="sv-SE"/>
         </w:rPr>
-        <w:t>Import the file Garcon.bas from the ..Garcon\Install folder</w:t>
+        <w:t>Configure database VBA according to the folder “3. VBA configuration”</w:t>
       </w:r>
     </w:p>
     <w:p>
       <w:pPr>
+        <w:pStyle w:val="ListParagraph"/>
+        <w:numPr>
+          <w:ilvl w:val="0"/>
+          <w:numId w:val="23"/>
+        </w:numPr>
         <w:rPr>
           <w:sz w:val="21"/>
           <w:szCs w:val="21"/>
@@ -299,18 +235,15 @@
           <w:szCs w:val="21"/>
           <w:lang w:val="en-US" w:eastAsia="sv-SE"/>
         </w:rPr>
-        <w:t xml:space="preserve">In index.html add the following row </w:t>
+        <w:t xml:space="preserve">See README file in the installation folder and subfolders </w:t>
       </w:r>
       <w:r>
         <w:rPr>
-          <w:rFonts w:ascii="Consolas" w:hAnsi="Consolas" w:cs="Consolas"/>
-          <w:color w:val="C7254E"/>
-          <w:sz w:val="20"/>
-          <w:szCs w:val="20"/>
-          <w:shd w:val="clear" w:color="auto" w:fill="F9F2F4"/>
-          <w:lang w:val="en-US" w:eastAsia="sv-SE"/>
-        </w:rPr>
-        <w:t>&lt;div data-app="{app:'garcon'}"&gt;&lt;/div&gt;</w:t>
+          <w:sz w:val="21"/>
+          <w:szCs w:val="21"/>
+          <w:lang w:val="en-US" w:eastAsia="sv-SE"/>
+        </w:rPr>
+        <w:t>to make sure you haven’t missed anything.</w:t>
       </w:r>
     </w:p>
     <w:p>
@@ -320,6 +253,8 @@
           <w:lang w:val="en-US"/>
         </w:rPr>
       </w:pPr>
+      <w:bookmarkStart w:id="0" w:name="_GoBack"/>
+      <w:bookmarkEnd w:id="0"/>
       <w:r>
         <w:rPr>
           <w:lang w:val="en-US"/>
@@ -343,6 +278,14 @@
         </w:rPr>
         <w:t xml:space="preserve">The LIME Garcon presents the result from filters that you setup in LIME. A filter could for instance be “history notes made on my customers by anyone else but myself during last day” and present a “# new history notes” on your actionpad. </w:t>
       </w:r>
+      <w:r>
+        <w:rPr>
+          <w:sz w:val="21"/>
+          <w:szCs w:val="21"/>
+          <w:lang w:val="en-US" w:eastAsia="sv-SE"/>
+        </w:rPr>
+        <w:t>By choosing operator on each Garcon item, you can either as described above choose to view a hit count or show the sum of a field value from the resulting records.</w:t>
+      </w:r>
     </w:p>
     <w:p>
       <w:pPr>
@@ -358,7 +301,39 @@
           <w:szCs w:val="21"/>
           <w:lang w:val="en-US" w:eastAsia="sv-SE"/>
         </w:rPr>
-        <w:t>Each item can use individual color settings making it easy to identify urgency.</w:t>
+        <w:t>Each item can use individual color settings</w:t>
+      </w:r>
+      <w:r>
+        <w:rPr>
+          <w:sz w:val="21"/>
+          <w:szCs w:val="21"/>
+          <w:lang w:val="en-US" w:eastAsia="sv-SE"/>
+        </w:rPr>
+        <w:t>, size and icon</w:t>
+      </w:r>
+      <w:r>
+        <w:rPr>
+          <w:sz w:val="21"/>
+          <w:szCs w:val="21"/>
+          <w:lang w:val="en-US" w:eastAsia="sv-SE"/>
+        </w:rPr>
+        <w:t xml:space="preserve"> making it easy to identify</w:t>
+      </w:r>
+      <w:r>
+        <w:rPr>
+          <w:sz w:val="21"/>
+          <w:szCs w:val="21"/>
+          <w:lang w:val="en-US" w:eastAsia="sv-SE"/>
+        </w:rPr>
+        <w:t xml:space="preserve"> and gives them a personal touch</w:t>
+      </w:r>
+      <w:r>
+        <w:rPr>
+          <w:sz w:val="21"/>
+          <w:szCs w:val="21"/>
+          <w:lang w:val="en-US" w:eastAsia="sv-SE"/>
+        </w:rPr>
+        <w:t>.</w:t>
       </w:r>
     </w:p>
     <w:p>
@@ -413,12 +388,18 @@
     </w:p>
     <w:p>
       <w:pPr>
-        <w:spacing w:line="259" w:lineRule="auto"/>
-        <w:rPr>
-          <w:rFonts w:ascii="Futura" w:eastAsia="Times New Roman" w:hAnsi="Futura" w:cstheme="majorBidi"/>
-          <w:b/>
-          <w:sz w:val="36"/>
-          <w:szCs w:val="26"/>
+        <w:rPr>
+          <w:sz w:val="21"/>
+          <w:szCs w:val="21"/>
+          <w:lang w:val="en-US" w:eastAsia="sv-SE"/>
+        </w:rPr>
+      </w:pPr>
+    </w:p>
+    <w:p>
+      <w:pPr>
+        <w:pStyle w:val="Heading2"/>
+        <w:rPr>
+          <w:rFonts w:eastAsia="Times New Roman"/>
           <w:lang w:val="en-US" w:eastAsia="sv-SE"/>
         </w:rPr>
       </w:pPr>
@@ -427,966 +408,36 @@
           <w:rFonts w:eastAsia="Times New Roman"/>
           <w:lang w:val="en-US" w:eastAsia="sv-SE"/>
         </w:rPr>
-        <w:br w:type="page"/>
+        <w:t>Other recommendations</w:t>
       </w:r>
     </w:p>
     <w:p>
       <w:pPr>
-        <w:pStyle w:val="Heading2"/>
-        <w:rPr>
-          <w:rFonts w:eastAsia="Times New Roman"/>
-          <w:lang w:val="en-US" w:eastAsia="sv-SE"/>
+        <w:rPr>
+          <w:lang w:val="en-US"/>
         </w:rPr>
       </w:pPr>
       <w:r>
         <w:rPr>
-          <w:rFonts w:eastAsia="Times New Roman"/>
-          <w:lang w:val="en-US" w:eastAsia="sv-SE"/>
-        </w:rPr>
-        <w:lastRenderedPageBreak/>
-        <w:t>Settings</w:t>
-      </w:r>
-      <w:r>
-        <w:rPr>
-          <w:rFonts w:eastAsia="Times New Roman"/>
-          <w:lang w:val="en-US" w:eastAsia="sv-SE"/>
-        </w:rPr>
-        <w:t xml:space="preserve"> (garconsettings)</w:t>
-      </w:r>
-    </w:p>
-    <w:p>
-      <w:pPr>
-        <w:ind w:left="3912" w:hanging="3912"/>
-        <w:rPr>
-          <w:sz w:val="16"/>
-          <w:szCs w:val="21"/>
-          <w:lang w:val="en-US" w:eastAsia="sv-SE"/>
-        </w:rPr>
-      </w:pPr>
-      <w:r>
-        <w:rPr>
-          <w:sz w:val="16"/>
-          <w:szCs w:val="21"/>
-          <w:lang w:val="en-US" w:eastAsia="sv-SE"/>
-        </w:rPr>
-        <w:t>ACTIVE (Yes/No)</w:t>
-      </w:r>
-      <w:r>
-        <w:rPr>
-          <w:sz w:val="16"/>
-          <w:szCs w:val="21"/>
-          <w:lang w:val="en-US" w:eastAsia="sv-SE"/>
-        </w:rPr>
-        <w:tab/>
-        <w:t>Uncheck this box if you want to save the filter but not show right now</w:t>
-      </w:r>
-    </w:p>
-    <w:p>
-      <w:pPr>
-        <w:ind w:left="3912" w:hanging="3912"/>
-        <w:rPr>
-          <w:sz w:val="16"/>
-          <w:szCs w:val="21"/>
-          <w:lang w:val="en-US" w:eastAsia="sv-SE"/>
-        </w:rPr>
-      </w:pPr>
-      <w:r>
-        <w:rPr>
-          <w:sz w:val="16"/>
-          <w:szCs w:val="21"/>
-          <w:lang w:val="en-US" w:eastAsia="sv-SE"/>
-        </w:rPr>
-        <w:t>COWORKER</w:t>
-      </w:r>
-      <w:r>
-        <w:rPr>
-          <w:sz w:val="16"/>
-          <w:szCs w:val="21"/>
-          <w:lang w:val="en-US" w:eastAsia="sv-SE"/>
-        </w:rPr>
-        <w:t xml:space="preserve"> (Relation)</w:t>
-      </w:r>
-      <w:r>
-        <w:rPr>
-          <w:sz w:val="16"/>
-          <w:szCs w:val="21"/>
-          <w:lang w:val="en-US" w:eastAsia="sv-SE"/>
-        </w:rPr>
-        <w:tab/>
-      </w:r>
-      <w:r>
-        <w:rPr>
-          <w:sz w:val="16"/>
-          <w:szCs w:val="21"/>
-          <w:lang w:val="en-US" w:eastAsia="sv-SE"/>
-        </w:rPr>
-        <w:t xml:space="preserve">Relation to [coworker]. Recommended to set the ActiveUser as default </w:t>
-      </w:r>
-    </w:p>
-    <w:p>
-      <w:pPr>
-        <w:rPr>
-          <w:sz w:val="16"/>
-          <w:szCs w:val="21"/>
-          <w:lang w:val="en-US" w:eastAsia="sv-SE"/>
-        </w:rPr>
-      </w:pPr>
-      <w:r>
-        <w:rPr>
-          <w:sz w:val="16"/>
-          <w:szCs w:val="21"/>
-          <w:lang w:val="en-US" w:eastAsia="sv-SE"/>
-        </w:rPr>
-        <w:t>ALL</w:t>
-      </w:r>
-      <w:r>
-        <w:rPr>
-          <w:sz w:val="16"/>
-          <w:szCs w:val="21"/>
-          <w:lang w:val="en-US" w:eastAsia="sv-SE"/>
-        </w:rPr>
-        <w:t xml:space="preserve"> (Yes/No</w:t>
-      </w:r>
-      <w:r>
-        <w:rPr>
-          <w:sz w:val="16"/>
-          <w:szCs w:val="21"/>
-          <w:lang w:val="en-US" w:eastAsia="sv-SE"/>
-        </w:rPr>
-        <w:t>)</w:t>
-      </w:r>
-      <w:r>
-        <w:rPr>
-          <w:sz w:val="16"/>
-          <w:szCs w:val="21"/>
-          <w:lang w:val="en-US" w:eastAsia="sv-SE"/>
-        </w:rPr>
-        <w:tab/>
-      </w:r>
-      <w:r>
-        <w:rPr>
-          <w:sz w:val="16"/>
-          <w:szCs w:val="21"/>
-          <w:lang w:val="en-US" w:eastAsia="sv-SE"/>
-        </w:rPr>
-        <w:tab/>
-      </w:r>
-      <w:r>
-        <w:rPr>
-          <w:sz w:val="16"/>
-          <w:szCs w:val="21"/>
-          <w:lang w:val="en-US" w:eastAsia="sv-SE"/>
-        </w:rPr>
-        <w:tab/>
-      </w:r>
-      <w:r>
-        <w:rPr>
-          <w:sz w:val="16"/>
-          <w:szCs w:val="21"/>
-          <w:lang w:val="en-US" w:eastAsia="sv-SE"/>
-        </w:rPr>
-        <w:t>Click the field if everyone should see this filter</w:t>
-      </w:r>
-    </w:p>
-    <w:p>
-      <w:pPr>
-        <w:ind w:left="3912" w:hanging="3912"/>
-        <w:rPr>
-          <w:sz w:val="16"/>
-          <w:szCs w:val="21"/>
-          <w:lang w:val="en-US" w:eastAsia="sv-SE"/>
-        </w:rPr>
-      </w:pPr>
-      <w:r>
-        <w:rPr>
-          <w:sz w:val="16"/>
-          <w:szCs w:val="21"/>
-          <w:lang w:val="en-US" w:eastAsia="sv-SE"/>
-        </w:rPr>
-        <w:t>LABEL</w:t>
-      </w:r>
-      <w:r>
-        <w:rPr>
-          <w:sz w:val="16"/>
-          <w:szCs w:val="21"/>
-          <w:lang w:val="en-US" w:eastAsia="sv-SE"/>
-        </w:rPr>
-        <w:t xml:space="preserve"> (Text(32))</w:t>
-      </w:r>
-      <w:r>
-        <w:rPr>
-          <w:sz w:val="16"/>
-          <w:szCs w:val="21"/>
-          <w:lang w:val="en-US" w:eastAsia="sv-SE"/>
-        </w:rPr>
-        <w:tab/>
-      </w:r>
-      <w:r>
-        <w:rPr>
-          <w:sz w:val="16"/>
-          <w:szCs w:val="21"/>
-          <w:lang w:val="en-US" w:eastAsia="sv-SE"/>
-        </w:rPr>
-        <w:t xml:space="preserve">The text that follow the filter result number, i.e. </w:t>
-      </w:r>
-      <w:r>
-        <w:rPr>
-          <w:sz w:val="16"/>
-          <w:szCs w:val="21"/>
-          <w:lang w:val="en-US" w:eastAsia="sv-SE"/>
-        </w:rPr>
-        <w:t>“</w:t>
-      </w:r>
-      <w:r>
-        <w:rPr>
-          <w:sz w:val="16"/>
-          <w:szCs w:val="21"/>
-          <w:lang w:val="en-US" w:eastAsia="sv-SE"/>
-        </w:rPr>
-        <w:t>result</w:t>
-      </w:r>
-      <w:r>
-        <w:rPr>
-          <w:sz w:val="16"/>
-          <w:szCs w:val="21"/>
-          <w:lang w:val="en-US" w:eastAsia="sv-SE"/>
-        </w:rPr>
-        <w:t>”</w:t>
-      </w:r>
-      <w:r>
-        <w:rPr>
-          <w:sz w:val="16"/>
-          <w:szCs w:val="21"/>
-          <w:lang w:val="en-US" w:eastAsia="sv-SE"/>
-        </w:rPr>
-        <w:t xml:space="preserve"> + “new history notes” </w:t>
-      </w:r>
-    </w:p>
-    <w:p>
-      <w:pPr>
-        <w:rPr>
-          <w:sz w:val="16"/>
-          <w:szCs w:val="21"/>
-          <w:lang w:val="en-US" w:eastAsia="sv-SE"/>
-        </w:rPr>
-      </w:pPr>
-      <w:r>
-        <w:rPr>
-          <w:sz w:val="16"/>
-          <w:szCs w:val="21"/>
-          <w:lang w:val="en-US" w:eastAsia="sv-SE"/>
-        </w:rPr>
-        <w:t>ICON</w:t>
-      </w:r>
-      <w:r>
-        <w:rPr>
-          <w:sz w:val="16"/>
-          <w:szCs w:val="21"/>
-          <w:lang w:val="en-US" w:eastAsia="sv-SE"/>
-        </w:rPr>
-        <w:t xml:space="preserve"> (Text(32))</w:t>
-      </w:r>
-      <w:r>
-        <w:rPr>
-          <w:sz w:val="16"/>
-          <w:szCs w:val="21"/>
-          <w:lang w:val="en-US" w:eastAsia="sv-SE"/>
-        </w:rPr>
-        <w:tab/>
-      </w:r>
-      <w:r>
-        <w:rPr>
-          <w:sz w:val="16"/>
-          <w:szCs w:val="21"/>
-          <w:lang w:val="en-US" w:eastAsia="sv-SE"/>
-        </w:rPr>
-        <w:tab/>
-      </w:r>
-      <w:r>
-        <w:rPr>
-          <w:sz w:val="16"/>
-          <w:szCs w:val="21"/>
-          <w:lang w:val="en-US" w:eastAsia="sv-SE"/>
-        </w:rPr>
-        <w:tab/>
-      </w:r>
-      <w:r>
-        <w:rPr>
-          <w:sz w:val="16"/>
-          <w:szCs w:val="21"/>
-          <w:lang w:val="en-US" w:eastAsia="sv-SE"/>
-        </w:rPr>
-        <w:t>Icon with search help to identify accepted icon names</w:t>
-      </w:r>
-    </w:p>
-    <w:p>
-      <w:pPr>
-        <w:rPr>
-          <w:sz w:val="16"/>
-          <w:szCs w:val="21"/>
-          <w:lang w:val="en-US" w:eastAsia="sv-SE"/>
-        </w:rPr>
-      </w:pPr>
-      <w:r>
-        <w:rPr>
-          <w:sz w:val="16"/>
-          <w:szCs w:val="21"/>
-          <w:lang w:val="en-US" w:eastAsia="sv-SE"/>
-        </w:rPr>
-        <w:t>EXPLORER</w:t>
-      </w:r>
-      <w:r>
-        <w:rPr>
-          <w:sz w:val="16"/>
-          <w:szCs w:val="21"/>
-          <w:lang w:val="en-US" w:eastAsia="sv-SE"/>
-        </w:rPr>
-        <w:t xml:space="preserve"> (Text(32))</w:t>
-      </w:r>
-      <w:r>
-        <w:rPr>
-          <w:sz w:val="16"/>
-          <w:szCs w:val="21"/>
-          <w:lang w:val="en-US" w:eastAsia="sv-SE"/>
-        </w:rPr>
-        <w:tab/>
-      </w:r>
-      <w:r>
-        <w:rPr>
-          <w:sz w:val="16"/>
-          <w:szCs w:val="21"/>
-          <w:lang w:val="en-US" w:eastAsia="sv-SE"/>
-        </w:rPr>
-        <w:tab/>
-      </w:r>
-      <w:r>
-        <w:rPr>
-          <w:sz w:val="16"/>
-          <w:szCs w:val="21"/>
-          <w:lang w:val="en-US" w:eastAsia="sv-SE"/>
-        </w:rPr>
-        <w:t>Table w</w:t>
-      </w:r>
-      <w:r>
-        <w:rPr>
-          <w:sz w:val="16"/>
-          <w:szCs w:val="21"/>
-          <w:lang w:val="en-US" w:eastAsia="sv-SE"/>
-        </w:rPr>
-        <w:t>here your filter is located</w:t>
-      </w:r>
-    </w:p>
-    <w:p>
-      <w:pPr>
-        <w:ind w:left="3912" w:hanging="3912"/>
-        <w:rPr>
-          <w:sz w:val="16"/>
-          <w:szCs w:val="21"/>
-          <w:lang w:val="en-US" w:eastAsia="sv-SE"/>
-        </w:rPr>
-      </w:pPr>
-      <w:r>
-        <w:rPr>
-          <w:sz w:val="16"/>
-          <w:szCs w:val="21"/>
-          <w:lang w:val="en-US" w:eastAsia="sv-SE"/>
-        </w:rPr>
-        <w:t>NAME</w:t>
-      </w:r>
-      <w:r>
-        <w:rPr>
-          <w:sz w:val="16"/>
-          <w:szCs w:val="21"/>
-          <w:lang w:val="en-US" w:eastAsia="sv-SE"/>
-        </w:rPr>
-        <w:t xml:space="preserve"> (Text(32))</w:t>
-      </w:r>
-      <w:r>
-        <w:rPr>
-          <w:sz w:val="16"/>
-          <w:szCs w:val="21"/>
-          <w:lang w:val="en-US" w:eastAsia="sv-SE"/>
-        </w:rPr>
-        <w:tab/>
-        <w:t>Filter that will produce the result, i.e. number of hits matching your filter</w:t>
-      </w:r>
-    </w:p>
-    <w:p>
-      <w:pPr>
-        <w:ind w:left="3912" w:hanging="3912"/>
-        <w:rPr>
-          <w:sz w:val="16"/>
-          <w:szCs w:val="21"/>
-          <w:lang w:val="en-US" w:eastAsia="sv-SE"/>
-        </w:rPr>
-      </w:pPr>
-      <w:r>
-        <w:rPr>
-          <w:sz w:val="16"/>
-          <w:szCs w:val="21"/>
-          <w:lang w:val="en-US" w:eastAsia="sv-SE"/>
-        </w:rPr>
-        <w:t>COLOR</w:t>
-      </w:r>
-      <w:r>
-        <w:rPr>
-          <w:sz w:val="16"/>
-          <w:szCs w:val="21"/>
-          <w:lang w:val="en-US" w:eastAsia="sv-SE"/>
-        </w:rPr>
-        <w:t xml:space="preserve"> (Option)</w:t>
-      </w:r>
-      <w:r>
-        <w:rPr>
-          <w:sz w:val="16"/>
-          <w:szCs w:val="21"/>
-          <w:lang w:val="en-US" w:eastAsia="sv-SE"/>
-        </w:rPr>
-        <w:tab/>
-        <w:t xml:space="preserve">Add these options [blue, darkgrey, red, pink, orange, green]. </w:t>
-      </w:r>
-      <w:r>
-        <w:rPr>
-          <w:sz w:val="16"/>
-          <w:szCs w:val="21"/>
-          <w:lang w:val="en-US" w:eastAsia="sv-SE"/>
-        </w:rPr>
-        <w:t>Background color</w:t>
-      </w:r>
-      <w:r>
-        <w:rPr>
-          <w:sz w:val="16"/>
-          <w:szCs w:val="21"/>
-          <w:lang w:val="en-US" w:eastAsia="sv-SE"/>
-        </w:rPr>
-        <w:t xml:space="preserve"> of the tile</w:t>
-      </w:r>
-    </w:p>
-    <w:p>
-      <w:pPr>
-        <w:ind w:left="3912" w:hanging="3912"/>
-        <w:rPr>
-          <w:sz w:val="16"/>
-          <w:szCs w:val="21"/>
-          <w:lang w:val="en-US" w:eastAsia="sv-SE"/>
-        </w:rPr>
-      </w:pPr>
-      <w:r>
-        <w:rPr>
-          <w:sz w:val="16"/>
-          <w:szCs w:val="21"/>
-          <w:lang w:val="en-US" w:eastAsia="sv-SE"/>
-        </w:rPr>
-        <w:t>VISIBLE</w:t>
-      </w:r>
-      <w:r>
-        <w:rPr>
-          <w:sz w:val="16"/>
-          <w:szCs w:val="21"/>
-          <w:lang w:val="en-US" w:eastAsia="sv-SE"/>
-        </w:rPr>
-        <w:t>ONZERO (Yes/No</w:t>
-      </w:r>
-      <w:r>
-        <w:rPr>
-          <w:sz w:val="16"/>
-          <w:szCs w:val="21"/>
-          <w:lang w:val="en-US" w:eastAsia="sv-SE"/>
-        </w:rPr>
-        <w:t>)</w:t>
-      </w:r>
-      <w:r>
-        <w:rPr>
-          <w:sz w:val="16"/>
-          <w:szCs w:val="21"/>
-          <w:lang w:val="en-US" w:eastAsia="sv-SE"/>
-        </w:rPr>
-        <w:tab/>
-        <w:t>When ticked, item will be shown on the list when result is zero.</w:t>
-      </w:r>
-    </w:p>
-    <w:p>
-      <w:pPr>
-        <w:rPr>
-          <w:sz w:val="16"/>
-          <w:szCs w:val="21"/>
-          <w:lang w:val="en-US" w:eastAsia="sv-SE"/>
-        </w:rPr>
-      </w:pPr>
-      <w:r>
-        <w:rPr>
-          <w:sz w:val="16"/>
-          <w:szCs w:val="21"/>
-          <w:lang w:val="en-US" w:eastAsia="sv-SE"/>
-        </w:rPr>
-        <w:t>SORT</w:t>
-      </w:r>
-      <w:r>
-        <w:rPr>
-          <w:sz w:val="16"/>
-          <w:szCs w:val="21"/>
-          <w:lang w:val="en-US" w:eastAsia="sv-SE"/>
-        </w:rPr>
-        <w:t>ORDER</w:t>
-      </w:r>
-      <w:r>
-        <w:rPr>
-          <w:sz w:val="16"/>
-          <w:szCs w:val="21"/>
-          <w:lang w:val="en-US" w:eastAsia="sv-SE"/>
-        </w:rPr>
-        <w:t xml:space="preserve"> (Integer)</w:t>
-      </w:r>
-      <w:r>
-        <w:rPr>
-          <w:sz w:val="16"/>
-          <w:szCs w:val="21"/>
-          <w:lang w:val="en-US" w:eastAsia="sv-SE"/>
-        </w:rPr>
-        <w:tab/>
-      </w:r>
-      <w:r>
-        <w:rPr>
-          <w:sz w:val="16"/>
-          <w:szCs w:val="21"/>
-          <w:lang w:val="en-US" w:eastAsia="sv-SE"/>
-        </w:rPr>
-        <w:tab/>
-      </w:r>
-      <w:r>
-        <w:rPr>
-          <w:sz w:val="16"/>
-          <w:szCs w:val="21"/>
-          <w:lang w:val="en-US" w:eastAsia="sv-SE"/>
-        </w:rPr>
-        <w:t xml:space="preserve">Sort order </w:t>
-      </w:r>
-      <w:r>
-        <w:rPr>
-          <w:sz w:val="16"/>
-          <w:szCs w:val="21"/>
-          <w:lang w:val="en-US" w:eastAsia="sv-SE"/>
-        </w:rPr>
-        <w:t>on actionpad</w:t>
-      </w:r>
-    </w:p>
-    <w:p>
-      <w:pPr>
-        <w:ind w:left="3912" w:hanging="3912"/>
-        <w:rPr>
-          <w:sz w:val="16"/>
-          <w:szCs w:val="21"/>
-          <w:lang w:val="en-US" w:eastAsia="sv-SE"/>
-        </w:rPr>
-      </w:pPr>
-      <w:r>
-        <w:rPr>
-          <w:sz w:val="16"/>
-          <w:szCs w:val="21"/>
-          <w:lang w:val="en-US" w:eastAsia="sv-SE"/>
-        </w:rPr>
-        <w:t>SEARCHICON (Html field (Tab))</w:t>
-      </w:r>
-      <w:r>
-        <w:rPr>
-          <w:sz w:val="16"/>
-          <w:szCs w:val="21"/>
-          <w:lang w:val="en-US" w:eastAsia="sv-SE"/>
-        </w:rPr>
-        <w:tab/>
-        <w:t xml:space="preserve">Suggested URL is </w:t>
-      </w:r>
-      <w:r>
-        <w:rPr>
-          <w:sz w:val="16"/>
-          <w:szCs w:val="21"/>
-          <w:lang w:val="en-US" w:eastAsia="sv-SE"/>
-        </w:rPr>
-        <w:tab/>
-      </w:r>
-      <w:r>
-        <w:rPr>
-          <w:sz w:val="16"/>
-          <w:szCs w:val="21"/>
-          <w:lang w:val="en-US" w:eastAsia="sv-SE"/>
-        </w:rPr>
-        <w:br/>
-        <w:t>[</w:t>
-      </w:r>
-      <w:r>
-        <w:rPr>
-          <w:sz w:val="16"/>
-          <w:szCs w:val="21"/>
-          <w:lang w:val="en-US" w:eastAsia="sv-SE"/>
-        </w:rPr>
-        <w:t>http://fortawesome.github.io/Font-Awesome/icons/</w:t>
-      </w:r>
-      <w:r>
-        <w:rPr>
-          <w:sz w:val="16"/>
-          <w:szCs w:val="21"/>
-          <w:lang w:val="en-US" w:eastAsia="sv-SE"/>
-        </w:rPr>
-        <w:t>]</w:t>
-      </w:r>
-      <w:r>
-        <w:rPr>
-          <w:sz w:val="16"/>
-          <w:szCs w:val="21"/>
-          <w:lang w:val="en-US" w:eastAsia="sv-SE"/>
-        </w:rPr>
-        <w:br/>
-        <w:t>Use it to search for icons and then copy paste the preferred one into the field [icon]</w:t>
-      </w:r>
-    </w:p>
-    <w:p>
-      <w:pPr>
-        <w:ind w:left="3912" w:hanging="3912"/>
-        <w:rPr>
-          <w:sz w:val="16"/>
-          <w:szCs w:val="21"/>
-          <w:lang w:val="en-US" w:eastAsia="sv-SE"/>
-        </w:rPr>
-      </w:pPr>
-    </w:p>
-    <w:p>
-      <w:pPr>
-        <w:ind w:left="3912" w:hanging="3912"/>
-        <w:rPr>
-          <w:sz w:val="20"/>
-          <w:szCs w:val="21"/>
-          <w:lang w:val="en-US" w:eastAsia="sv-SE"/>
-        </w:rPr>
-      </w:pPr>
-      <w:r>
-        <w:rPr>
-          <w:sz w:val="20"/>
-          <w:szCs w:val="21"/>
           <w:lang w:val="en-US" w:eastAsia="sv-SE"/>
         </w:rPr>
         <w:t>A r</w:t>
       </w:r>
       <w:r>
         <w:rPr>
-          <w:sz w:val="20"/>
-          <w:szCs w:val="21"/>
-          <w:lang w:val="en-US" w:eastAsia="sv-SE"/>
-        </w:rPr>
-        <w:t>ecommendation is to put a LIME A</w:t>
+          <w:lang w:val="en-US" w:eastAsia="sv-SE"/>
+        </w:rPr>
+        <w:t xml:space="preserve">ecommendation is to put a LIME </w:t>
       </w:r>
       <w:r>
         <w:rPr>
-          <w:sz w:val="20"/>
-          <w:szCs w:val="21"/>
-          <w:lang w:val="en-US" w:eastAsia="sv-SE"/>
-        </w:rPr>
-        <w:t>ccess</w:t>
-      </w:r>
-      <w:r>
-        <w:rPr>
-          <w:sz w:val="20"/>
-          <w:szCs w:val="21"/>
-          <w:lang w:val="en-US" w:eastAsia="sv-SE"/>
-        </w:rPr>
-        <w:t xml:space="preserve"> query</w:t>
-      </w:r>
-      <w:r>
-        <w:rPr>
-          <w:sz w:val="20"/>
-          <w:szCs w:val="21"/>
-          <w:lang w:val="en-US" w:eastAsia="sv-SE"/>
-        </w:rPr>
-        <w:t xml:space="preserve"> on the table:</w:t>
-      </w:r>
-    </w:p>
-    <w:p>
-      <w:pPr>
-        <w:rPr>
-          <w:rFonts w:ascii="Consolas" w:hAnsi="Consolas" w:cs="Consolas"/>
-          <w:color w:val="C7254E"/>
-          <w:sz w:val="20"/>
-          <w:szCs w:val="20"/>
-          <w:shd w:val="clear" w:color="auto" w:fill="F9F2F4"/>
-          <w:lang w:val="en-US" w:eastAsia="sv-SE"/>
-        </w:rPr>
-      </w:pPr>
-      <w:r>
-        <w:rPr>
-          <w:rFonts w:ascii="Consolas" w:hAnsi="Consolas" w:cs="Consolas"/>
-          <w:color w:val="C7254E"/>
-          <w:sz w:val="20"/>
-          <w:szCs w:val="20"/>
-          <w:shd w:val="clear" w:color="auto" w:fill="F9F2F4"/>
-          <w:lang w:val="en-US" w:eastAsia="sv-SE"/>
-        </w:rPr>
-        <w:t xml:space="preserve">(garconsettings.all = 1) </w:t>
-      </w:r>
-      <w:r>
-        <w:rPr>
-          <w:rFonts w:ascii="Consolas" w:hAnsi="Consolas" w:cs="Consolas"/>
-          <w:color w:val="C7254E"/>
-          <w:sz w:val="20"/>
-          <w:szCs w:val="20"/>
-          <w:shd w:val="clear" w:color="auto" w:fill="F9F2F4"/>
-          <w:lang w:val="en-US" w:eastAsia="sv-SE"/>
-        </w:rPr>
-        <w:br/>
-      </w:r>
-      <w:r>
-        <w:rPr>
-          <w:rFonts w:ascii="Consolas" w:hAnsi="Consolas" w:cs="Consolas"/>
-          <w:color w:val="C7254E"/>
-          <w:sz w:val="20"/>
-          <w:szCs w:val="20"/>
-          <w:shd w:val="clear" w:color="auto" w:fill="F9F2F4"/>
-          <w:lang w:val="en-US" w:eastAsia="sv-SE"/>
-        </w:rPr>
-        <w:t xml:space="preserve">or </w:t>
-      </w:r>
-      <w:r>
-        <w:rPr>
-          <w:rFonts w:ascii="Consolas" w:hAnsi="Consolas" w:cs="Consolas"/>
-          <w:color w:val="C7254E"/>
-          <w:sz w:val="20"/>
-          <w:szCs w:val="20"/>
-          <w:shd w:val="clear" w:color="auto" w:fill="F9F2F4"/>
-          <w:lang w:val="en-US" w:eastAsia="sv-SE"/>
-        </w:rPr>
-        <w:br/>
-      </w:r>
-      <w:r>
-        <w:rPr>
-          <w:rFonts w:ascii="Consolas" w:hAnsi="Consolas" w:cs="Consolas"/>
-          <w:color w:val="C7254E"/>
-          <w:sz w:val="20"/>
-          <w:szCs w:val="20"/>
-          <w:shd w:val="clear" w:color="auto" w:fill="F9F2F4"/>
-          <w:lang w:val="en-US" w:eastAsia="sv-SE"/>
-        </w:rPr>
-        <w:t>(garconsettings.coworker.idcoworker = activeuser.idcoworker)</w:t>
-      </w:r>
-    </w:p>
-    <w:p>
-      <w:pPr>
-        <w:spacing w:line="259" w:lineRule="auto"/>
-        <w:rPr>
-          <w:rFonts w:ascii="Futura" w:eastAsiaTheme="majorEastAsia" w:hAnsi="Futura" w:cstheme="majorBidi"/>
-          <w:b/>
-          <w:sz w:val="36"/>
-          <w:szCs w:val="26"/>
-          <w:lang w:val="en-US"/>
-        </w:rPr>
-      </w:pPr>
-      <w:r>
-        <w:rPr>
-          <w:lang w:val="en-US"/>
-        </w:rPr>
-        <w:br w:type="page"/>
-      </w:r>
-    </w:p>
-    <w:p>
-      <w:pPr>
-        <w:pStyle w:val="Heading2"/>
-        <w:rPr>
-          <w:lang w:val="en-US"/>
-        </w:rPr>
-      </w:pPr>
-      <w:r>
-        <w:rPr>
-          <w:lang w:val="en-US"/>
-        </w:rPr>
-        <w:lastRenderedPageBreak/>
-        <w:t>Suggested field setup</w:t>
-      </w:r>
-    </w:p>
-    <w:p>
-      <w:pPr>
-        <w:pStyle w:val="Heading3"/>
-        <w:rPr>
-          <w:lang w:val="en-US"/>
-        </w:rPr>
-      </w:pPr>
-      <w:r>
-        <w:rPr>
-          <w:lang w:val="en-US"/>
-        </w:rPr>
-        <w:t>Database names</w:t>
-      </w:r>
-    </w:p>
-    <w:p>
-      <w:pPr>
-        <w:rPr>
-          <w:lang w:val="en-US"/>
-        </w:rPr>
-      </w:pPr>
-      <w:r>
-        <w:rPr>
-          <w:noProof/>
-          <w:lang w:eastAsia="sv-SE"/>
-        </w:rPr>
-        <w:drawing>
-          <wp:inline distT="0" distB="0" distL="0" distR="0" wp14:anchorId="3122AA49" wp14:editId="2527B2F7">
-            <wp:extent cx="5048250" cy="2343274"/>
-            <wp:effectExtent l="0" t="0" r="0" b="0"/>
-            <wp:docPr id="1" name="Picture 1"/>
-            <wp:cNvGraphicFramePr>
-              <a:graphicFrameLocks xmlns:a="http://schemas.openxmlformats.org/drawingml/2006/main" noChangeAspect="1"/>
-            </wp:cNvGraphicFramePr>
-            <a:graphic xmlns:a="http://schemas.openxmlformats.org/drawingml/2006/main">
-              <a:graphicData uri="http://schemas.openxmlformats.org/drawingml/2006/picture">
-                <pic:pic xmlns:pic="http://schemas.openxmlformats.org/drawingml/2006/picture">
-                  <pic:nvPicPr>
-                    <pic:cNvPr id="1" name=""/>
-                    <pic:cNvPicPr/>
-                  </pic:nvPicPr>
-                  <pic:blipFill>
-                    <a:blip r:embed="rId8"/>
-                    <a:stretch>
-                      <a:fillRect/>
-                    </a:stretch>
-                  </pic:blipFill>
-                  <pic:spPr>
-                    <a:xfrm>
-                      <a:off x="0" y="0"/>
-                      <a:ext cx="5064402" cy="2350771"/>
-                    </a:xfrm>
-                    <a:prstGeom prst="rect">
-                      <a:avLst/>
-                    </a:prstGeom>
-                  </pic:spPr>
-                </pic:pic>
-              </a:graphicData>
-            </a:graphic>
-          </wp:inline>
-        </w:drawing>
-      </w:r>
-    </w:p>
-    <w:p>
-      <w:pPr>
-        <w:pStyle w:val="Heading3"/>
-        <w:rPr>
-          <w:lang w:val="en-US"/>
-        </w:rPr>
-      </w:pPr>
-      <w:r>
-        <w:rPr>
-          <w:lang w:val="en-US"/>
-        </w:rPr>
-        <w:t>Swedish names</w:t>
-      </w:r>
-    </w:p>
-    <w:p>
-      <w:pPr>
-        <w:rPr>
-          <w:lang w:val="en-US"/>
-        </w:rPr>
-      </w:pPr>
-      <w:r>
-        <w:rPr>
-          <w:noProof/>
-          <w:lang w:eastAsia="sv-SE"/>
-        </w:rPr>
-        <w:drawing>
-          <wp:inline distT="0" distB="0" distL="0" distR="0" wp14:anchorId="13C11E02" wp14:editId="1F50400E">
-            <wp:extent cx="5067300" cy="2351558"/>
-            <wp:effectExtent l="0" t="0" r="0" b="0"/>
-            <wp:docPr id="3" name="Picture 3"/>
-            <wp:cNvGraphicFramePr>
-              <a:graphicFrameLocks xmlns:a="http://schemas.openxmlformats.org/drawingml/2006/main" noChangeAspect="1"/>
-            </wp:cNvGraphicFramePr>
-            <a:graphic xmlns:a="http://schemas.openxmlformats.org/drawingml/2006/main">
-              <a:graphicData uri="http://schemas.openxmlformats.org/drawingml/2006/picture">
-                <pic:pic xmlns:pic="http://schemas.openxmlformats.org/drawingml/2006/picture">
-                  <pic:nvPicPr>
-                    <pic:cNvPr id="1" name=""/>
-                    <pic:cNvPicPr/>
-                  </pic:nvPicPr>
-                  <pic:blipFill>
-                    <a:blip r:embed="rId9"/>
-                    <a:stretch>
-                      <a:fillRect/>
-                    </a:stretch>
-                  </pic:blipFill>
-                  <pic:spPr>
-                    <a:xfrm>
-                      <a:off x="0" y="0"/>
-                      <a:ext cx="5089663" cy="2361936"/>
-                    </a:xfrm>
-                    <a:prstGeom prst="rect">
-                      <a:avLst/>
-                    </a:prstGeom>
-                  </pic:spPr>
-                </pic:pic>
-              </a:graphicData>
-            </a:graphic>
-          </wp:inline>
-        </w:drawing>
-      </w:r>
-    </w:p>
-    <w:p>
-      <w:pPr>
-        <w:pStyle w:val="Heading3"/>
-        <w:rPr>
-          <w:lang w:val="en-US"/>
-        </w:rPr>
-      </w:pPr>
-      <w:r>
-        <w:rPr>
-          <w:lang w:val="en-US"/>
-        </w:rPr>
-        <w:t>English names</w:t>
-      </w:r>
-    </w:p>
-    <w:p>
-      <w:pPr>
-        <w:rPr>
-          <w:lang w:val="en-US"/>
-        </w:rPr>
-      </w:pPr>
-      <w:r>
-        <w:rPr>
-          <w:noProof/>
-          <w:lang w:eastAsia="sv-SE"/>
-        </w:rPr>
-        <w:drawing>
-          <wp:inline distT="0" distB="0" distL="0" distR="0" wp14:anchorId="184F8EF3" wp14:editId="046AE8D5">
-            <wp:extent cx="5038725" cy="2336076"/>
-            <wp:effectExtent l="0" t="0" r="0" b="7620"/>
-            <wp:docPr id="2" name="Picture 2"/>
-            <wp:cNvGraphicFramePr>
-              <a:graphicFrameLocks xmlns:a="http://schemas.openxmlformats.org/drawingml/2006/main" noChangeAspect="1"/>
-            </wp:cNvGraphicFramePr>
-            <a:graphic xmlns:a="http://schemas.openxmlformats.org/drawingml/2006/main">
-              <a:graphicData uri="http://schemas.openxmlformats.org/drawingml/2006/picture">
-                <pic:pic xmlns:pic="http://schemas.openxmlformats.org/drawingml/2006/picture">
-                  <pic:nvPicPr>
-                    <pic:cNvPr id="1" name=""/>
-                    <pic:cNvPicPr/>
-                  </pic:nvPicPr>
-                  <pic:blipFill>
-                    <a:blip r:embed="rId10"/>
-                    <a:stretch>
-                      <a:fillRect/>
-                    </a:stretch>
-                  </pic:blipFill>
-                  <pic:spPr>
-                    <a:xfrm>
-                      <a:off x="0" y="0"/>
-                      <a:ext cx="5071306" cy="2351182"/>
-                    </a:xfrm>
-                    <a:prstGeom prst="rect">
-                      <a:avLst/>
-                    </a:prstGeom>
-                  </pic:spPr>
-                </pic:pic>
-              </a:graphicData>
-            </a:graphic>
-          </wp:inline>
-        </w:drawing>
+          <w:lang w:val="en-US" w:eastAsia="sv-SE"/>
+        </w:rPr>
+        <w:t>security policy on the table, limiting the ability to write/add/delete Garcon records to a super user group in LISA.</w:t>
       </w:r>
     </w:p>
     <w:sectPr>
-      <w:footerReference w:type="first" r:id="rId11"/>
+      <w:footerReference w:type="first" r:id="rId8"/>
       <w:pgSz w:w="11906" w:h="16838"/>
       <w:pgMar w:top="1417" w:right="1417" w:bottom="719" w:left="1417" w:header="720" w:footer="720" w:gutter="0"/>
       <w:pgNumType w:start="1"/>
@@ -1476,7 +527,7 @@
         <v:path o:extrusionok="f" gradientshapeok="t" o:connecttype="rect"/>
         <o:lock v:ext="edit" aspectratio="t"/>
       </v:shapetype>
-      <v:shape id="_x0000_i1028" type="#_x0000_t75" style="width:11.2pt;height:11.2pt" o:bullet="t">
+      <v:shape id="_x0000_i1029" type="#_x0000_t75" style="width:10.95pt;height:10.95pt" o:bullet="t">
         <v:imagedata r:id="rId1" o:title="blue_check"/>
       </v:shape>
     </w:pict>
@@ -3203,6 +2254,95 @@
     </w:lvl>
   </w:abstractNum>
   <w:abstractNum w:abstractNumId="16" w15:restartNumberingAfterBreak="0">
+    <w:nsid w:val="5FA804DF"/>
+    <w:multiLevelType w:val="hybridMultilevel"/>
+    <w:tmpl w:val="C0367828"/>
+    <w:lvl w:ilvl="0" w:tplc="041D000F">
+      <w:start w:val="1"/>
+      <w:numFmt w:val="decimal"/>
+      <w:lvlText w:val="%1."/>
+      <w:lvlJc w:val="left"/>
+      <w:pPr>
+        <w:ind w:left="720" w:hanging="360"/>
+      </w:pPr>
+      <w:rPr>
+        <w:rFonts w:hint="default"/>
+      </w:rPr>
+    </w:lvl>
+    <w:lvl w:ilvl="1" w:tplc="041D0019" w:tentative="1">
+      <w:start w:val="1"/>
+      <w:numFmt w:val="lowerLetter"/>
+      <w:lvlText w:val="%2."/>
+      <w:lvlJc w:val="left"/>
+      <w:pPr>
+        <w:ind w:left="1440" w:hanging="360"/>
+      </w:pPr>
+    </w:lvl>
+    <w:lvl w:ilvl="2" w:tplc="041D001B" w:tentative="1">
+      <w:start w:val="1"/>
+      <w:numFmt w:val="lowerRoman"/>
+      <w:lvlText w:val="%3."/>
+      <w:lvlJc w:val="right"/>
+      <w:pPr>
+        <w:ind w:left="2160" w:hanging="180"/>
+      </w:pPr>
+    </w:lvl>
+    <w:lvl w:ilvl="3" w:tplc="041D000F" w:tentative="1">
+      <w:start w:val="1"/>
+      <w:numFmt w:val="decimal"/>
+      <w:lvlText w:val="%4."/>
+      <w:lvlJc w:val="left"/>
+      <w:pPr>
+        <w:ind w:left="2880" w:hanging="360"/>
+      </w:pPr>
+    </w:lvl>
+    <w:lvl w:ilvl="4" w:tplc="041D0019" w:tentative="1">
+      <w:start w:val="1"/>
+      <w:numFmt w:val="lowerLetter"/>
+      <w:lvlText w:val="%5."/>
+      <w:lvlJc w:val="left"/>
+      <w:pPr>
+        <w:ind w:left="3600" w:hanging="360"/>
+      </w:pPr>
+    </w:lvl>
+    <w:lvl w:ilvl="5" w:tplc="041D001B" w:tentative="1">
+      <w:start w:val="1"/>
+      <w:numFmt w:val="lowerRoman"/>
+      <w:lvlText w:val="%6."/>
+      <w:lvlJc w:val="right"/>
+      <w:pPr>
+        <w:ind w:left="4320" w:hanging="180"/>
+      </w:pPr>
+    </w:lvl>
+    <w:lvl w:ilvl="6" w:tplc="041D000F" w:tentative="1">
+      <w:start w:val="1"/>
+      <w:numFmt w:val="decimal"/>
+      <w:lvlText w:val="%7."/>
+      <w:lvlJc w:val="left"/>
+      <w:pPr>
+        <w:ind w:left="5040" w:hanging="360"/>
+      </w:pPr>
+    </w:lvl>
+    <w:lvl w:ilvl="7" w:tplc="041D0019" w:tentative="1">
+      <w:start w:val="1"/>
+      <w:numFmt w:val="lowerLetter"/>
+      <w:lvlText w:val="%8."/>
+      <w:lvlJc w:val="left"/>
+      <w:pPr>
+        <w:ind w:left="5760" w:hanging="360"/>
+      </w:pPr>
+    </w:lvl>
+    <w:lvl w:ilvl="8" w:tplc="041D001B" w:tentative="1">
+      <w:start w:val="1"/>
+      <w:numFmt w:val="lowerRoman"/>
+      <w:lvlText w:val="%9."/>
+      <w:lvlJc w:val="right"/>
+      <w:pPr>
+        <w:ind w:left="6480" w:hanging="180"/>
+      </w:pPr>
+    </w:lvl>
+  </w:abstractNum>
+  <w:abstractNum w:abstractNumId="17" w15:restartNumberingAfterBreak="0">
     <w:nsid w:val="60A42CAC"/>
     <w:multiLevelType w:val="hybridMultilevel"/>
     <w:tmpl w:val="E366789E"/>
@@ -3288,7 +2428,7 @@
       </w:pPr>
     </w:lvl>
   </w:abstractNum>
-  <w:abstractNum w:abstractNumId="17" w15:restartNumberingAfterBreak="0">
+  <w:abstractNum w:abstractNumId="18" w15:restartNumberingAfterBreak="0">
     <w:nsid w:val="67655616"/>
     <w:multiLevelType w:val="hybridMultilevel"/>
     <w:tmpl w:val="B5424C1A"/>
@@ -3401,7 +2541,7 @@
       </w:rPr>
     </w:lvl>
   </w:abstractNum>
-  <w:abstractNum w:abstractNumId="18" w15:restartNumberingAfterBreak="0">
+  <w:abstractNum w:abstractNumId="19" w15:restartNumberingAfterBreak="0">
     <w:nsid w:val="712971DF"/>
     <w:multiLevelType w:val="hybridMultilevel"/>
     <w:tmpl w:val="0144FEA8"/>
@@ -3516,7 +2656,7 @@
       </w:rPr>
     </w:lvl>
   </w:abstractNum>
-  <w:abstractNum w:abstractNumId="19" w15:restartNumberingAfterBreak="0">
+  <w:abstractNum w:abstractNumId="20" w15:restartNumberingAfterBreak="0">
     <w:nsid w:val="72840F2A"/>
     <w:multiLevelType w:val="hybridMultilevel"/>
     <w:tmpl w:val="D51C2082"/>
@@ -3628,7 +2768,7 @@
       </w:rPr>
     </w:lvl>
   </w:abstractNum>
-  <w:abstractNum w:abstractNumId="20" w15:restartNumberingAfterBreak="0">
+  <w:abstractNum w:abstractNumId="21" w15:restartNumberingAfterBreak="0">
     <w:nsid w:val="794D59EF"/>
     <w:multiLevelType w:val="hybridMultilevel"/>
     <w:tmpl w:val="E9621C4A"/>
@@ -3804,7 +2944,7 @@
     <w:abstractNumId w:val="3"/>
   </w:num>
   <w:num w:numId="12">
-    <w:abstractNumId w:val="20"/>
+    <w:abstractNumId w:val="21"/>
   </w:num>
   <w:num w:numId="13">
     <w:abstractNumId w:val="1"/>
@@ -3816,10 +2956,10 @@
     <w:abstractNumId w:val="2"/>
   </w:num>
   <w:num w:numId="16">
-    <w:abstractNumId w:val="16"/>
+    <w:abstractNumId w:val="17"/>
   </w:num>
   <w:num w:numId="17">
-    <w:abstractNumId w:val="18"/>
+    <w:abstractNumId w:val="19"/>
   </w:num>
   <w:num w:numId="18">
     <w:abstractNumId w:val="7"/>
@@ -3834,10 +2974,13 @@
     <w:abstractNumId w:val="5"/>
   </w:num>
   <w:num w:numId="21">
-    <w:abstractNumId w:val="19"/>
+    <w:abstractNumId w:val="20"/>
   </w:num>
   <w:num w:numId="22">
-    <w:abstractNumId w:val="17"/>
+    <w:abstractNumId w:val="18"/>
+  </w:num>
+  <w:num w:numId="23">
+    <w:abstractNumId w:val="16"/>
   </w:num>
 </w:numbering>
 </file>
@@ -5091,7 +4234,7 @@
 </file>
 
 <file path=customXml/itemProps1.xml><?xml version="1.0" encoding="utf-8"?>
-<ds:datastoreItem xmlns:ds="http://schemas.openxmlformats.org/officeDocument/2006/customXml" ds:itemID="{2E86B85D-D4EB-4E6F-83EB-69C96FC075C5}">
+<ds:datastoreItem xmlns:ds="http://schemas.openxmlformats.org/officeDocument/2006/customXml" ds:itemID="{CFE459D2-D109-42C7-B9E3-75FECA8BFDEA}">
   <ds:schemaRefs>
     <ds:schemaRef ds:uri="http://schemas.openxmlformats.org/officeDocument/2006/bibliography"/>
   </ds:schemaRefs>

</xml_diff>

<commit_message>
Garcon: * Update to the newest version. (Replaced the old completelly)
</commit_message>
<xml_diff>
--- a/garcon/Docs/LIME Garcon.docx
+++ b/garcon/Docs/LIME Garcon.docx
@@ -193,6 +193,14 @@
         </w:rPr>
         <w:t>Copy/paste the supplied html-files from the folder “2. Actionpad resources” and configure your index.html</w:t>
       </w:r>
+      <w:r>
+        <w:rPr>
+          <w:sz w:val="21"/>
+          <w:szCs w:val="21"/>
+          <w:lang w:val="en-US" w:eastAsia="sv-SE"/>
+        </w:rPr>
+        <w:t xml:space="preserve"> and other .html-files you want garcon in.</w:t>
+      </w:r>
     </w:p>
     <w:p>
       <w:pPr>
@@ -253,8 +261,6 @@
           <w:lang w:val="en-US"/>
         </w:rPr>
       </w:pPr>
-      <w:bookmarkStart w:id="0" w:name="_GoBack"/>
-      <w:bookmarkEnd w:id="0"/>
       <w:r>
         <w:rPr>
           <w:lang w:val="en-US"/>
@@ -286,6 +292,8 @@
         </w:rPr>
         <w:t>By choosing operator on each Garcon item, you can either as described above choose to view a hit count or show the sum of a field value from the resulting records.</w:t>
       </w:r>
+      <w:bookmarkStart w:id="0" w:name="_GoBack"/>
+      <w:bookmarkEnd w:id="0"/>
     </w:p>
     <w:p>
       <w:pPr>
@@ -527,7 +535,7 @@
         <v:path o:extrusionok="f" gradientshapeok="t" o:connecttype="rect"/>
         <o:lock v:ext="edit" aspectratio="t"/>
       </v:shapetype>
-      <v:shape id="_x0000_i1029" type="#_x0000_t75" style="width:10.95pt;height:10.95pt" o:bullet="t">
+      <v:shape id="_x0000_i1028" type="#_x0000_t75" style="width:11.05pt;height:11.05pt" o:bullet="t">
         <v:imagedata r:id="rId1" o:title="blue_check"/>
       </v:shape>
     </w:pict>
@@ -4234,7 +4242,7 @@
 </file>
 
 <file path=customXml/itemProps1.xml><?xml version="1.0" encoding="utf-8"?>
-<ds:datastoreItem xmlns:ds="http://schemas.openxmlformats.org/officeDocument/2006/customXml" ds:itemID="{CFE459D2-D109-42C7-B9E3-75FECA8BFDEA}">
+<ds:datastoreItem xmlns:ds="http://schemas.openxmlformats.org/officeDocument/2006/customXml" ds:itemID="{8C35852E-E015-433A-84B7-7B6F4ACAC3F8}">
   <ds:schemaRefs>
     <ds:schemaRef ds:uri="http://schemas.openxmlformats.org/officeDocument/2006/bibliography"/>
   </ds:schemaRefs>

</xml_diff>